<commit_message>
primeros ejemplos de W3Schools agregados
</commit_message>
<xml_diff>
--- a/NODE JS.docx
+++ b/NODE JS.docx
@@ -6,15 +6,19 @@
       <w:pPr>
         <w:jc w:val="center"/>
         <w:rPr>
+          <w:b/>
           <w:sz w:val="24"/>
           <w:szCs w:val="24"/>
-          <w:lang w:val="en-US"/>
-        </w:rPr>
-      </w:pPr>
-      <w:r>
-        <w:rPr>
+          <w:u w:val="single"/>
+          <w:lang w:val="en-US"/>
+        </w:rPr>
+      </w:pPr>
+      <w:r>
+        <w:rPr>
+          <w:b/>
           <w:sz w:val="24"/>
           <w:szCs w:val="24"/>
+          <w:u w:val="single"/>
           <w:lang w:val="en-US"/>
         </w:rPr>
         <w:t>NODE JS</w:t>
@@ -22,15 +26,763 @@
     </w:p>
     <w:p>
       <w:pPr>
-        <w:jc w:val="center"/>
+        <w:spacing w:before="240" w:after="240" w:line="240" w:lineRule="auto"/>
+        <w:rPr>
+          <w:rFonts w:ascii="Verdana" w:eastAsia="Times New Roman" w:hAnsi="Verdana" w:cs="Times New Roman"/>
+          <w:color w:val="000000"/>
+          <w:sz w:val="23"/>
+          <w:szCs w:val="23"/>
+          <w:lang w:val="en-US"/>
+        </w:rPr>
+      </w:pPr>
+      <w:r>
+        <w:rPr>
+          <w:rFonts w:ascii="Verdana" w:eastAsia="Times New Roman" w:hAnsi="Verdana" w:cs="Times New Roman"/>
+          <w:color w:val="000000"/>
+          <w:sz w:val="23"/>
+          <w:szCs w:val="23"/>
+          <w:lang w:val="en-US"/>
+        </w:rPr>
+        <w:t>Node.js is an open source server environment.</w:t>
+      </w:r>
+    </w:p>
+    <w:p>
+      <w:pPr>
+        <w:spacing w:before="240" w:after="240" w:line="240" w:lineRule="auto"/>
+        <w:rPr>
+          <w:rFonts w:ascii="Verdana" w:eastAsia="Times New Roman" w:hAnsi="Verdana" w:cs="Times New Roman"/>
+          <w:color w:val="000000"/>
+          <w:sz w:val="23"/>
+          <w:szCs w:val="23"/>
+          <w:lang w:val="en-US"/>
+        </w:rPr>
+      </w:pPr>
+      <w:r>
+        <w:rPr>
+          <w:rFonts w:ascii="Verdana" w:eastAsia="Times New Roman" w:hAnsi="Verdana" w:cs="Times New Roman"/>
+          <w:color w:val="000000"/>
+          <w:sz w:val="23"/>
+          <w:szCs w:val="23"/>
+          <w:lang w:val="en-US"/>
+        </w:rPr>
+        <w:t>Node.js allows you to run JavaScript on the server.</w:t>
+      </w:r>
+      <w:r>
+        <w:rPr>
+          <w:rFonts w:ascii="Verdana" w:eastAsia="Times New Roman" w:hAnsi="Verdana" w:cs="Times New Roman"/>
+          <w:color w:val="000000"/>
+          <w:sz w:val="23"/>
+          <w:szCs w:val="23"/>
+          <w:lang w:val="en-US"/>
+        </w:rPr>
+        <w:t xml:space="preserve"> </w:t>
+      </w:r>
+    </w:p>
+    <w:p>
+      <w:pPr>
+        <w:shd w:val="clear" w:color="auto" w:fill="FFFFFF"/>
+        <w:spacing w:before="100" w:beforeAutospacing="1" w:after="100" w:afterAutospacing="1" w:line="240" w:lineRule="auto"/>
+        <w:rPr>
+          <w:rFonts w:ascii="Verdana" w:eastAsia="Times New Roman" w:hAnsi="Verdana" w:cs="Times New Roman"/>
+          <w:color w:val="000000"/>
+          <w:sz w:val="23"/>
+          <w:szCs w:val="23"/>
+          <w:lang w:val="en-US"/>
+        </w:rPr>
+      </w:pPr>
+      <w:r>
+        <w:rPr>
+          <w:rFonts w:ascii="Verdana" w:eastAsia="Times New Roman" w:hAnsi="Verdana" w:cs="Times New Roman"/>
+          <w:color w:val="000000"/>
+          <w:sz w:val="23"/>
+          <w:szCs w:val="23"/>
+          <w:lang w:val="en-US"/>
+        </w:rPr>
+        <w:t>Node.js uses JavaScript on the server</w:t>
+      </w:r>
+    </w:p>
+    <w:p>
+      <w:pPr>
+        <w:shd w:val="clear" w:color="auto" w:fill="FFFFFF"/>
+        <w:spacing w:before="100" w:beforeAutospacing="1" w:after="100" w:afterAutospacing="1" w:line="240" w:lineRule="auto"/>
+        <w:rPr>
+          <w:rFonts w:ascii="Verdana" w:eastAsia="Times New Roman" w:hAnsi="Verdana" w:cs="Times New Roman"/>
+          <w:color w:val="000000"/>
+          <w:sz w:val="23"/>
+          <w:szCs w:val="23"/>
+          <w:lang w:val="en-US"/>
+        </w:rPr>
+      </w:pPr>
+    </w:p>
+    <w:p>
+      <w:pPr>
+        <w:shd w:val="clear" w:color="auto" w:fill="FFFFFF"/>
+        <w:spacing w:before="100" w:beforeAutospacing="1" w:after="100" w:afterAutospacing="1" w:line="240" w:lineRule="auto"/>
+        <w:rPr>
+          <w:rStyle w:val="Textoennegrita"/>
+          <w:rFonts w:ascii="Verdana" w:hAnsi="Verdana"/>
+          <w:color w:val="000000"/>
+          <w:sz w:val="23"/>
+          <w:szCs w:val="23"/>
+          <w:shd w:val="clear" w:color="auto" w:fill="FFFFCC"/>
+          <w:lang w:val="en-US"/>
+        </w:rPr>
+      </w:pPr>
+      <w:r>
+        <w:rPr>
+          <w:rStyle w:val="Textoennegrita"/>
+          <w:rFonts w:ascii="Verdana" w:hAnsi="Verdana"/>
+          <w:color w:val="000000"/>
+          <w:sz w:val="23"/>
+          <w:szCs w:val="23"/>
+          <w:shd w:val="clear" w:color="auto" w:fill="FFFFCC"/>
+          <w:lang w:val="en-US"/>
+        </w:rPr>
+        <w:t>Node.js uses asynchronous programming!</w:t>
+      </w:r>
+    </w:p>
+    <w:p>
+      <w:pPr>
+        <w:shd w:val="clear" w:color="auto" w:fill="FFFFFF"/>
+        <w:spacing w:before="100" w:beforeAutospacing="1" w:after="100" w:afterAutospacing="1" w:line="240" w:lineRule="auto"/>
+        <w:rPr>
+          <w:rStyle w:val="Textoennegrita"/>
+          <w:rFonts w:ascii="Verdana" w:hAnsi="Verdana"/>
+          <w:color w:val="000000"/>
+          <w:sz w:val="23"/>
+          <w:szCs w:val="23"/>
+          <w:shd w:val="clear" w:color="auto" w:fill="FFFFCC"/>
+          <w:lang w:val="en-US"/>
+        </w:rPr>
+      </w:pPr>
+    </w:p>
+    <w:p>
+      <w:pPr>
+        <w:shd w:val="clear" w:color="auto" w:fill="FFFFFF"/>
+        <w:spacing w:before="288" w:after="288" w:line="240" w:lineRule="auto"/>
+        <w:rPr>
+          <w:rFonts w:ascii="Verdana" w:eastAsia="Times New Roman" w:hAnsi="Verdana" w:cs="Times New Roman"/>
+          <w:color w:val="000000"/>
+          <w:sz w:val="23"/>
+          <w:szCs w:val="23"/>
+          <w:lang w:val="en-US"/>
+        </w:rPr>
+      </w:pPr>
+      <w:r>
+        <w:rPr>
+          <w:rFonts w:ascii="Verdana" w:eastAsia="Times New Roman" w:hAnsi="Verdana" w:cs="Times New Roman"/>
+          <w:color w:val="000000"/>
+          <w:sz w:val="23"/>
+          <w:szCs w:val="23"/>
+          <w:lang w:val="en-US"/>
+        </w:rPr>
+        <w:t>A common task for a web server can be to open a file on the server and return the content to the client.</w:t>
+      </w:r>
+    </w:p>
+    <w:p>
+      <w:pPr>
+        <w:shd w:val="clear" w:color="auto" w:fill="FFFFFF"/>
+        <w:spacing w:before="288" w:after="288" w:line="240" w:lineRule="auto"/>
+        <w:rPr>
+          <w:rFonts w:ascii="Verdana" w:eastAsia="Times New Roman" w:hAnsi="Verdana" w:cs="Times New Roman"/>
+          <w:color w:val="000000"/>
+          <w:sz w:val="23"/>
+          <w:szCs w:val="23"/>
+          <w:lang w:val="en-US"/>
+        </w:rPr>
+      </w:pPr>
+      <w:r>
+        <w:rPr>
+          <w:rFonts w:ascii="Verdana" w:eastAsia="Times New Roman" w:hAnsi="Verdana" w:cs="Times New Roman"/>
+          <w:color w:val="000000"/>
+          <w:sz w:val="23"/>
+          <w:szCs w:val="23"/>
+          <w:lang w:val="en-US"/>
+        </w:rPr>
+        <w:t>Here is how PHP or ASP handles a file request:</w:t>
+      </w:r>
+    </w:p>
+    <w:p>
+      <w:pPr>
+        <w:numPr>
+          <w:ilvl w:val="0"/>
+          <w:numId w:val="2"/>
+        </w:numPr>
+        <w:shd w:val="clear" w:color="auto" w:fill="FFFFFF"/>
+        <w:spacing w:before="100" w:beforeAutospacing="1" w:after="100" w:afterAutospacing="1" w:line="240" w:lineRule="auto"/>
+        <w:rPr>
+          <w:rFonts w:ascii="Verdana" w:eastAsia="Times New Roman" w:hAnsi="Verdana" w:cs="Times New Roman"/>
+          <w:color w:val="000000"/>
+          <w:sz w:val="23"/>
+          <w:szCs w:val="23"/>
+          <w:lang w:val="en-US"/>
+        </w:rPr>
+      </w:pPr>
+      <w:r>
+        <w:rPr>
+          <w:rFonts w:ascii="Verdana" w:eastAsia="Times New Roman" w:hAnsi="Verdana" w:cs="Times New Roman"/>
+          <w:color w:val="000000"/>
+          <w:sz w:val="23"/>
+          <w:szCs w:val="23"/>
+          <w:lang w:val="en-US"/>
+        </w:rPr>
+        <w:t>Sends the task to the computer's file system.</w:t>
+      </w:r>
+    </w:p>
+    <w:p>
+      <w:pPr>
+        <w:numPr>
+          <w:ilvl w:val="0"/>
+          <w:numId w:val="2"/>
+        </w:numPr>
+        <w:shd w:val="clear" w:color="auto" w:fill="FFFFFF"/>
+        <w:spacing w:before="100" w:beforeAutospacing="1" w:after="100" w:afterAutospacing="1" w:line="240" w:lineRule="auto"/>
+        <w:rPr>
+          <w:rFonts w:ascii="Verdana" w:eastAsia="Times New Roman" w:hAnsi="Verdana" w:cs="Times New Roman"/>
+          <w:color w:val="000000"/>
+          <w:sz w:val="23"/>
+          <w:szCs w:val="23"/>
+          <w:lang w:val="en-US"/>
+        </w:rPr>
+      </w:pPr>
+      <w:r>
+        <w:rPr>
+          <w:rFonts w:ascii="Verdana" w:eastAsia="Times New Roman" w:hAnsi="Verdana" w:cs="Times New Roman"/>
+          <w:color w:val="000000"/>
+          <w:sz w:val="23"/>
+          <w:szCs w:val="23"/>
+          <w:lang w:val="en-US"/>
+        </w:rPr>
+        <w:t>Waits while the file system opens and reads the file.</w:t>
+      </w:r>
+    </w:p>
+    <w:p>
+      <w:pPr>
+        <w:numPr>
+          <w:ilvl w:val="0"/>
+          <w:numId w:val="2"/>
+        </w:numPr>
+        <w:shd w:val="clear" w:color="auto" w:fill="FFFFFF"/>
+        <w:spacing w:before="100" w:beforeAutospacing="1" w:after="100" w:afterAutospacing="1" w:line="240" w:lineRule="auto"/>
+        <w:rPr>
+          <w:rFonts w:ascii="Verdana" w:eastAsia="Times New Roman" w:hAnsi="Verdana" w:cs="Times New Roman"/>
+          <w:color w:val="000000"/>
+          <w:sz w:val="23"/>
+          <w:szCs w:val="23"/>
+          <w:lang w:val="en-US"/>
+        </w:rPr>
+      </w:pPr>
+      <w:r>
+        <w:rPr>
+          <w:rFonts w:ascii="Verdana" w:eastAsia="Times New Roman" w:hAnsi="Verdana" w:cs="Times New Roman"/>
+          <w:color w:val="000000"/>
+          <w:sz w:val="23"/>
+          <w:szCs w:val="23"/>
+          <w:lang w:val="en-US"/>
+        </w:rPr>
+        <w:t>Returns the content to the client.</w:t>
+      </w:r>
+    </w:p>
+    <w:p>
+      <w:pPr>
+        <w:numPr>
+          <w:ilvl w:val="0"/>
+          <w:numId w:val="2"/>
+        </w:numPr>
+        <w:shd w:val="clear" w:color="auto" w:fill="FFFFFF"/>
+        <w:spacing w:before="100" w:beforeAutospacing="1" w:after="100" w:afterAutospacing="1" w:line="240" w:lineRule="auto"/>
+        <w:rPr>
+          <w:rFonts w:ascii="Verdana" w:eastAsia="Times New Roman" w:hAnsi="Verdana" w:cs="Times New Roman"/>
+          <w:color w:val="000000"/>
+          <w:sz w:val="23"/>
+          <w:szCs w:val="23"/>
+          <w:lang w:val="en-US"/>
+        </w:rPr>
+      </w:pPr>
+      <w:r>
+        <w:rPr>
+          <w:rFonts w:ascii="Verdana" w:eastAsia="Times New Roman" w:hAnsi="Verdana" w:cs="Times New Roman"/>
+          <w:color w:val="000000"/>
+          <w:sz w:val="23"/>
+          <w:szCs w:val="23"/>
+          <w:lang w:val="en-US"/>
+        </w:rPr>
+        <w:t>Ready to handle the next request.</w:t>
+      </w:r>
+    </w:p>
+    <w:p>
+      <w:pPr>
+        <w:shd w:val="clear" w:color="auto" w:fill="FFFFFF"/>
+        <w:spacing w:before="288" w:after="288" w:line="240" w:lineRule="auto"/>
+        <w:rPr>
+          <w:rFonts w:ascii="Verdana" w:eastAsia="Times New Roman" w:hAnsi="Verdana" w:cs="Times New Roman"/>
+          <w:color w:val="000000"/>
+          <w:sz w:val="23"/>
+          <w:szCs w:val="23"/>
+          <w:lang w:val="en-US"/>
+        </w:rPr>
+      </w:pPr>
+      <w:r>
+        <w:rPr>
+          <w:rFonts w:ascii="Verdana" w:eastAsia="Times New Roman" w:hAnsi="Verdana" w:cs="Times New Roman"/>
+          <w:color w:val="000000"/>
+          <w:sz w:val="23"/>
+          <w:szCs w:val="23"/>
+          <w:lang w:val="en-US"/>
+        </w:rPr>
+        <w:t>Here is how Node.js handles a file request:</w:t>
+      </w:r>
+    </w:p>
+    <w:p>
+      <w:pPr>
+        <w:numPr>
+          <w:ilvl w:val="0"/>
+          <w:numId w:val="3"/>
+        </w:numPr>
+        <w:shd w:val="clear" w:color="auto" w:fill="FFFFFF"/>
+        <w:spacing w:before="100" w:beforeAutospacing="1" w:after="100" w:afterAutospacing="1" w:line="240" w:lineRule="auto"/>
+        <w:rPr>
+          <w:rFonts w:ascii="Verdana" w:eastAsia="Times New Roman" w:hAnsi="Verdana" w:cs="Times New Roman"/>
+          <w:color w:val="000000"/>
+          <w:sz w:val="23"/>
+          <w:szCs w:val="23"/>
+          <w:lang w:val="en-US"/>
+        </w:rPr>
+      </w:pPr>
+      <w:r>
+        <w:rPr>
+          <w:rFonts w:ascii="Verdana" w:eastAsia="Times New Roman" w:hAnsi="Verdana" w:cs="Times New Roman"/>
+          <w:color w:val="000000"/>
+          <w:sz w:val="23"/>
+          <w:szCs w:val="23"/>
+          <w:lang w:val="en-US"/>
+        </w:rPr>
+        <w:t>Sends the task to the computer's file system.</w:t>
+      </w:r>
+    </w:p>
+    <w:p>
+      <w:pPr>
+        <w:numPr>
+          <w:ilvl w:val="0"/>
+          <w:numId w:val="3"/>
+        </w:numPr>
+        <w:shd w:val="clear" w:color="auto" w:fill="FFFFFF"/>
+        <w:spacing w:before="100" w:beforeAutospacing="1" w:after="100" w:afterAutospacing="1" w:line="240" w:lineRule="auto"/>
+        <w:rPr>
+          <w:rFonts w:ascii="Verdana" w:eastAsia="Times New Roman" w:hAnsi="Verdana" w:cs="Times New Roman"/>
+          <w:color w:val="000000"/>
+          <w:sz w:val="23"/>
+          <w:szCs w:val="23"/>
+          <w:lang w:val="en-US"/>
+        </w:rPr>
+      </w:pPr>
+      <w:r>
+        <w:rPr>
+          <w:rFonts w:ascii="Verdana" w:eastAsia="Times New Roman" w:hAnsi="Verdana" w:cs="Times New Roman"/>
+          <w:color w:val="000000"/>
+          <w:sz w:val="23"/>
+          <w:szCs w:val="23"/>
+          <w:lang w:val="en-US"/>
+        </w:rPr>
+        <w:t>Ready to handle the next request.</w:t>
+      </w:r>
+    </w:p>
+    <w:p>
+      <w:pPr>
+        <w:numPr>
+          <w:ilvl w:val="0"/>
+          <w:numId w:val="3"/>
+        </w:numPr>
+        <w:shd w:val="clear" w:color="auto" w:fill="FFFFFF"/>
+        <w:spacing w:before="100" w:beforeAutospacing="1" w:after="100" w:afterAutospacing="1" w:line="240" w:lineRule="auto"/>
+        <w:rPr>
+          <w:rFonts w:ascii="Verdana" w:eastAsia="Times New Roman" w:hAnsi="Verdana" w:cs="Times New Roman"/>
+          <w:color w:val="000000"/>
+          <w:sz w:val="23"/>
+          <w:szCs w:val="23"/>
+          <w:lang w:val="en-US"/>
+        </w:rPr>
+      </w:pPr>
+      <w:r>
+        <w:rPr>
+          <w:rFonts w:ascii="Verdana" w:eastAsia="Times New Roman" w:hAnsi="Verdana" w:cs="Times New Roman"/>
+          <w:color w:val="000000"/>
+          <w:sz w:val="23"/>
+          <w:szCs w:val="23"/>
+          <w:lang w:val="en-US"/>
+        </w:rPr>
+        <w:t>When the file system has opened and read the file, the server returns the content to the client.</w:t>
+      </w:r>
+    </w:p>
+    <w:p>
+      <w:pPr>
+        <w:shd w:val="clear" w:color="auto" w:fill="FFFFFF"/>
+        <w:spacing w:before="288" w:after="288" w:line="240" w:lineRule="auto"/>
+        <w:rPr>
+          <w:rFonts w:ascii="Verdana" w:eastAsia="Times New Roman" w:hAnsi="Verdana" w:cs="Times New Roman"/>
+          <w:color w:val="000000"/>
+          <w:sz w:val="23"/>
+          <w:szCs w:val="23"/>
+          <w:lang w:val="en-US"/>
+        </w:rPr>
+      </w:pPr>
+      <w:r>
+        <w:rPr>
+          <w:rFonts w:ascii="Verdana" w:eastAsia="Times New Roman" w:hAnsi="Verdana" w:cs="Times New Roman"/>
+          <w:color w:val="000000"/>
+          <w:sz w:val="23"/>
+          <w:szCs w:val="23"/>
+          <w:lang w:val="en-US"/>
+        </w:rPr>
+        <w:t>Node.js eliminates the waiting, and simply continues with the next request.</w:t>
+      </w:r>
+    </w:p>
+    <w:p>
+      <w:pPr>
+        <w:shd w:val="clear" w:color="auto" w:fill="FFFFFF"/>
+        <w:spacing w:before="288" w:after="288" w:line="240" w:lineRule="auto"/>
+        <w:rPr>
+          <w:rFonts w:ascii="Verdana" w:eastAsia="Times New Roman" w:hAnsi="Verdana" w:cs="Times New Roman"/>
+          <w:color w:val="000000"/>
+          <w:sz w:val="23"/>
+          <w:szCs w:val="23"/>
+          <w:lang w:val="en-US"/>
+        </w:rPr>
+      </w:pPr>
+      <w:r>
+        <w:rPr>
+          <w:rFonts w:ascii="Verdana" w:eastAsia="Times New Roman" w:hAnsi="Verdana" w:cs="Times New Roman"/>
+          <w:color w:val="000000"/>
+          <w:sz w:val="23"/>
+          <w:szCs w:val="23"/>
+          <w:lang w:val="en-US"/>
+        </w:rPr>
+        <w:t>Node.js runs single-threaded, non-blocking, asynchronous programming, which is very memory efficient.</w:t>
+      </w:r>
+    </w:p>
+    <w:p>
+      <w:pPr>
+        <w:shd w:val="clear" w:color="auto" w:fill="FFFFFF"/>
+        <w:spacing w:before="150" w:after="150" w:line="240" w:lineRule="auto"/>
+        <w:outlineLvl w:val="1"/>
+        <w:rPr>
+          <w:rFonts w:ascii="Segoe UI" w:eastAsia="Times New Roman" w:hAnsi="Segoe UI" w:cs="Segoe UI"/>
+          <w:color w:val="000000"/>
+          <w:sz w:val="48"/>
+          <w:szCs w:val="48"/>
+          <w:lang w:val="en-US"/>
+        </w:rPr>
+      </w:pPr>
+      <w:r>
+        <w:rPr>
+          <w:rFonts w:ascii="Segoe UI" w:eastAsia="Times New Roman" w:hAnsi="Segoe UI" w:cs="Segoe UI"/>
+          <w:color w:val="000000"/>
+          <w:sz w:val="48"/>
+          <w:szCs w:val="48"/>
+          <w:lang w:val="en-US"/>
+        </w:rPr>
+        <w:t>What Can Node.js Do?</w:t>
+      </w:r>
+    </w:p>
+    <w:p>
+      <w:pPr>
+        <w:numPr>
+          <w:ilvl w:val="0"/>
+          <w:numId w:val="4"/>
+        </w:numPr>
+        <w:shd w:val="clear" w:color="auto" w:fill="FFFFFF"/>
+        <w:spacing w:before="100" w:beforeAutospacing="1" w:after="100" w:afterAutospacing="1" w:line="240" w:lineRule="auto"/>
+        <w:rPr>
+          <w:rFonts w:ascii="Verdana" w:eastAsia="Times New Roman" w:hAnsi="Verdana" w:cs="Times New Roman"/>
+          <w:color w:val="000000"/>
+          <w:sz w:val="23"/>
+          <w:szCs w:val="23"/>
+          <w:lang w:val="en-US"/>
+        </w:rPr>
+      </w:pPr>
+      <w:r>
+        <w:rPr>
+          <w:rFonts w:ascii="Verdana" w:eastAsia="Times New Roman" w:hAnsi="Verdana" w:cs="Times New Roman"/>
+          <w:color w:val="000000"/>
+          <w:sz w:val="23"/>
+          <w:szCs w:val="23"/>
+          <w:lang w:val="en-US"/>
+        </w:rPr>
+        <w:t>Node.js can generate dynamic page content</w:t>
+      </w:r>
+    </w:p>
+    <w:p>
+      <w:pPr>
+        <w:numPr>
+          <w:ilvl w:val="0"/>
+          <w:numId w:val="4"/>
+        </w:numPr>
+        <w:shd w:val="clear" w:color="auto" w:fill="FFFFFF"/>
+        <w:spacing w:before="100" w:beforeAutospacing="1" w:after="100" w:afterAutospacing="1" w:line="240" w:lineRule="auto"/>
+        <w:rPr>
+          <w:rFonts w:ascii="Verdana" w:eastAsia="Times New Roman" w:hAnsi="Verdana" w:cs="Times New Roman"/>
+          <w:color w:val="000000"/>
+          <w:sz w:val="23"/>
+          <w:szCs w:val="23"/>
+          <w:lang w:val="en-US"/>
+        </w:rPr>
+      </w:pPr>
+      <w:r>
+        <w:rPr>
+          <w:rFonts w:ascii="Verdana" w:eastAsia="Times New Roman" w:hAnsi="Verdana" w:cs="Times New Roman"/>
+          <w:color w:val="000000"/>
+          <w:sz w:val="23"/>
+          <w:szCs w:val="23"/>
+          <w:lang w:val="en-US"/>
+        </w:rPr>
+        <w:t>Node.js can create, open, read, write, delete, and close files on the server</w:t>
+      </w:r>
+    </w:p>
+    <w:p>
+      <w:pPr>
+        <w:numPr>
+          <w:ilvl w:val="0"/>
+          <w:numId w:val="4"/>
+        </w:numPr>
+        <w:shd w:val="clear" w:color="auto" w:fill="FFFFFF"/>
+        <w:spacing w:before="100" w:beforeAutospacing="1" w:after="100" w:afterAutospacing="1" w:line="240" w:lineRule="auto"/>
+        <w:rPr>
+          <w:rFonts w:ascii="Verdana" w:eastAsia="Times New Roman" w:hAnsi="Verdana" w:cs="Times New Roman"/>
+          <w:color w:val="000000"/>
+          <w:sz w:val="23"/>
+          <w:szCs w:val="23"/>
+          <w:lang w:val="en-US"/>
+        </w:rPr>
+      </w:pPr>
+      <w:r>
+        <w:rPr>
+          <w:rFonts w:ascii="Verdana" w:eastAsia="Times New Roman" w:hAnsi="Verdana" w:cs="Times New Roman"/>
+          <w:color w:val="000000"/>
+          <w:sz w:val="23"/>
+          <w:szCs w:val="23"/>
+          <w:lang w:val="en-US"/>
+        </w:rPr>
+        <w:t>Node.js can collect form data</w:t>
+      </w:r>
+    </w:p>
+    <w:p>
+      <w:pPr>
+        <w:numPr>
+          <w:ilvl w:val="0"/>
+          <w:numId w:val="4"/>
+        </w:numPr>
+        <w:shd w:val="clear" w:color="auto" w:fill="FFFFFF"/>
+        <w:spacing w:before="100" w:beforeAutospacing="1" w:after="100" w:afterAutospacing="1" w:line="240" w:lineRule="auto"/>
+        <w:rPr>
+          <w:rFonts w:ascii="Verdana" w:eastAsia="Times New Roman" w:hAnsi="Verdana" w:cs="Times New Roman"/>
+          <w:color w:val="000000"/>
+          <w:sz w:val="23"/>
+          <w:szCs w:val="23"/>
+          <w:lang w:val="en-US"/>
+        </w:rPr>
+      </w:pPr>
+      <w:r>
+        <w:rPr>
+          <w:rFonts w:ascii="Verdana" w:eastAsia="Times New Roman" w:hAnsi="Verdana" w:cs="Times New Roman"/>
+          <w:color w:val="000000"/>
+          <w:sz w:val="23"/>
+          <w:szCs w:val="23"/>
+          <w:lang w:val="en-US"/>
+        </w:rPr>
+        <w:t>Node.js can add, delete, modify data in your database</w:t>
+      </w:r>
+    </w:p>
+    <w:p>
+      <w:pPr>
+        <w:pStyle w:val="Ttulo2"/>
+        <w:shd w:val="clear" w:color="auto" w:fill="FFFFFF"/>
+        <w:spacing w:before="150" w:beforeAutospacing="0" w:after="150" w:afterAutospacing="0"/>
+        <w:rPr>
+          <w:rFonts w:ascii="Segoe UI" w:hAnsi="Segoe UI" w:cs="Segoe UI"/>
+          <w:b w:val="0"/>
+          <w:bCs w:val="0"/>
+          <w:color w:val="000000"/>
+          <w:sz w:val="48"/>
+          <w:szCs w:val="48"/>
+        </w:rPr>
+      </w:pPr>
+      <w:r>
+        <w:rPr>
+          <w:rFonts w:ascii="Segoe UI" w:hAnsi="Segoe UI" w:cs="Segoe UI"/>
+          <w:b w:val="0"/>
+          <w:bCs w:val="0"/>
+          <w:color w:val="000000"/>
+          <w:sz w:val="48"/>
+          <w:szCs w:val="48"/>
+        </w:rPr>
+        <w:t>What is a Node.js File?</w:t>
+      </w:r>
+    </w:p>
+    <w:p>
+      <w:pPr>
+        <w:numPr>
+          <w:ilvl w:val="0"/>
+          <w:numId w:val="5"/>
+        </w:numPr>
+        <w:shd w:val="clear" w:color="auto" w:fill="FFFFFF"/>
+        <w:spacing w:before="100" w:beforeAutospacing="1" w:after="100" w:afterAutospacing="1" w:line="240" w:lineRule="auto"/>
+        <w:rPr>
+          <w:rFonts w:ascii="Verdana" w:hAnsi="Verdana" w:cs="Times New Roman"/>
+          <w:color w:val="000000"/>
+          <w:sz w:val="23"/>
+          <w:szCs w:val="23"/>
+          <w:lang w:val="en-US"/>
+        </w:rPr>
+      </w:pPr>
+      <w:r>
+        <w:rPr>
+          <w:rFonts w:ascii="Verdana" w:hAnsi="Verdana"/>
+          <w:color w:val="000000"/>
+          <w:sz w:val="23"/>
+          <w:szCs w:val="23"/>
+          <w:lang w:val="en-US"/>
+        </w:rPr>
+        <w:t>Node.js files contain tasks that will be executed on certain events</w:t>
+      </w:r>
+    </w:p>
+    <w:p>
+      <w:pPr>
+        <w:numPr>
+          <w:ilvl w:val="0"/>
+          <w:numId w:val="5"/>
+        </w:numPr>
+        <w:shd w:val="clear" w:color="auto" w:fill="FFFFFF"/>
+        <w:spacing w:before="100" w:beforeAutospacing="1" w:after="100" w:afterAutospacing="1" w:line="240" w:lineRule="auto"/>
+        <w:rPr>
+          <w:rFonts w:ascii="Verdana" w:hAnsi="Verdana"/>
+          <w:color w:val="000000"/>
+          <w:sz w:val="23"/>
+          <w:szCs w:val="23"/>
+          <w:lang w:val="en-US"/>
+        </w:rPr>
+      </w:pPr>
+      <w:r>
+        <w:rPr>
+          <w:rFonts w:ascii="Verdana" w:hAnsi="Verdana"/>
+          <w:color w:val="000000"/>
+          <w:sz w:val="23"/>
+          <w:szCs w:val="23"/>
+          <w:lang w:val="en-US"/>
+        </w:rPr>
+        <w:t>A typical event is someone trying to access a port on the server</w:t>
+      </w:r>
+    </w:p>
+    <w:p>
+      <w:pPr>
+        <w:numPr>
+          <w:ilvl w:val="0"/>
+          <w:numId w:val="5"/>
+        </w:numPr>
+        <w:shd w:val="clear" w:color="auto" w:fill="FFFFFF"/>
+        <w:spacing w:before="100" w:beforeAutospacing="1" w:after="100" w:afterAutospacing="1" w:line="240" w:lineRule="auto"/>
+        <w:rPr>
+          <w:rFonts w:ascii="Verdana" w:hAnsi="Verdana"/>
+          <w:color w:val="000000"/>
+          <w:sz w:val="23"/>
+          <w:szCs w:val="23"/>
+          <w:lang w:val="en-US"/>
+        </w:rPr>
+      </w:pPr>
+      <w:r>
+        <w:rPr>
+          <w:rFonts w:ascii="Verdana" w:hAnsi="Verdana"/>
+          <w:color w:val="000000"/>
+          <w:sz w:val="23"/>
+          <w:szCs w:val="23"/>
+          <w:lang w:val="en-US"/>
+        </w:rPr>
+        <w:t>Node.js files must be initiated on the server before having any effect</w:t>
+      </w:r>
+    </w:p>
+    <w:p>
+      <w:pPr>
+        <w:numPr>
+          <w:ilvl w:val="0"/>
+          <w:numId w:val="5"/>
+        </w:numPr>
+        <w:shd w:val="clear" w:color="auto" w:fill="FFFFFF"/>
+        <w:spacing w:before="100" w:beforeAutospacing="1" w:after="100" w:afterAutospacing="1" w:line="240" w:lineRule="auto"/>
+        <w:rPr>
+          <w:rFonts w:ascii="Verdana" w:hAnsi="Verdana"/>
+          <w:color w:val="000000"/>
+          <w:sz w:val="23"/>
+          <w:szCs w:val="23"/>
+          <w:lang w:val="en-US"/>
+        </w:rPr>
+      </w:pPr>
+      <w:r>
+        <w:rPr>
+          <w:rFonts w:ascii="Verdana" w:hAnsi="Verdana"/>
+          <w:color w:val="000000"/>
+          <w:sz w:val="23"/>
+          <w:szCs w:val="23"/>
+          <w:lang w:val="en-US"/>
+        </w:rPr>
+        <w:t>Node.js files have extension ".js"</w:t>
+      </w:r>
+    </w:p>
+    <w:p>
+      <w:pPr>
+        <w:shd w:val="clear" w:color="auto" w:fill="FFFFFF"/>
+        <w:spacing w:before="100" w:beforeAutospacing="1" w:after="100" w:afterAutospacing="1" w:line="240" w:lineRule="auto"/>
+        <w:rPr>
+          <w:rFonts w:ascii="Verdana" w:eastAsia="Times New Roman" w:hAnsi="Verdana" w:cs="Times New Roman"/>
+          <w:color w:val="000000"/>
+          <w:sz w:val="23"/>
+          <w:szCs w:val="23"/>
+          <w:lang w:val="en-US"/>
+        </w:rPr>
+      </w:pPr>
+      <w:bookmarkStart w:id="0" w:name="_GoBack"/>
+      <w:bookmarkEnd w:id="0"/>
+    </w:p>
+    <w:p>
+      <w:pPr>
+        <w:shd w:val="clear" w:color="auto" w:fill="FFFFFF"/>
+        <w:spacing w:before="100" w:beforeAutospacing="1" w:after="100" w:afterAutospacing="1" w:line="240" w:lineRule="auto"/>
+        <w:rPr>
+          <w:rFonts w:ascii="Verdana" w:eastAsia="Times New Roman" w:hAnsi="Verdana" w:cs="Times New Roman"/>
+          <w:color w:val="000000"/>
+          <w:sz w:val="23"/>
+          <w:szCs w:val="23"/>
+          <w:lang w:val="en-US"/>
+        </w:rPr>
+      </w:pPr>
+    </w:p>
+    <w:p>
+      <w:pPr>
+        <w:spacing w:before="240" w:after="240" w:line="240" w:lineRule="auto"/>
+        <w:rPr>
+          <w:rFonts w:ascii="Verdana" w:eastAsia="Times New Roman" w:hAnsi="Verdana" w:cs="Times New Roman"/>
+          <w:color w:val="000000"/>
+          <w:sz w:val="23"/>
+          <w:szCs w:val="23"/>
+          <w:lang w:val="en-US"/>
+        </w:rPr>
+      </w:pPr>
+    </w:p>
+    <w:p>
+      <w:pPr>
         <w:rPr>
           <w:sz w:val="24"/>
           <w:szCs w:val="24"/>
           <w:lang w:val="en-US"/>
         </w:rPr>
       </w:pPr>
-      <w:bookmarkStart w:id="0" w:name="_GoBack"/>
-      <w:bookmarkEnd w:id="0"/>
+    </w:p>
+    <w:p>
+      <w:pPr>
+        <w:rPr>
+          <w:sz w:val="24"/>
+          <w:szCs w:val="24"/>
+          <w:lang w:val="en-US"/>
+        </w:rPr>
+      </w:pPr>
     </w:p>
     <w:p>
       <w:pPr>
@@ -68,6 +820,699 @@
     </w:sectPr>
   </w:body>
 </w:document>
+</file>
+
+<file path=word/numbering.xml><?xml version="1.0" encoding="utf-8"?>
+<w:numbering xmlns:wpc="http://schemas.microsoft.com/office/word/2010/wordprocessingCanvas" xmlns:cx="http://schemas.microsoft.com/office/drawing/2014/chartex" xmlns:cx1="http://schemas.microsoft.com/office/drawing/2015/9/8/chartex" xmlns:mc="http://schemas.openxmlformats.org/markup-compatibility/2006" xmlns:o="urn:schemas-microsoft-com:office:office" xmlns:r="http://schemas.openxmlformats.org/officeDocument/2006/relationships" xmlns:m="http://schemas.openxmlformats.org/officeDocument/2006/math" xmlns:v="urn:schemas-microsoft-com:vml" xmlns:wp14="http://schemas.microsoft.com/office/word/2010/wordprocessingDrawing" xmlns:wp="http://schemas.openxmlformats.org/drawingml/2006/wordprocessingDrawing" xmlns:w10="urn:schemas-microsoft-com:office:word" xmlns:w="http://schemas.openxmlformats.org/wordprocessingml/2006/main" xmlns:w14="http://schemas.microsoft.com/office/word/2010/wordml" xmlns:w15="http://schemas.microsoft.com/office/word/2012/wordml" xmlns:w16se="http://schemas.microsoft.com/office/word/2015/wordml/symex" xmlns:wpg="http://schemas.microsoft.com/office/word/2010/wordprocessingGroup" xmlns:wpi="http://schemas.microsoft.com/office/word/2010/wordprocessingInk" xmlns:wne="http://schemas.microsoft.com/office/word/2006/wordml" xmlns:wps="http://schemas.microsoft.com/office/word/2010/wordprocessingShape" mc:Ignorable="w14 w15 w16se wp14">
+  <w:abstractNum w:abstractNumId="0" w15:restartNumberingAfterBreak="0">
+    <w:nsid w:val="06EE0E08"/>
+    <w:multiLevelType w:val="multilevel"/>
+    <w:tmpl w:val="13006B14"/>
+    <w:lvl w:ilvl="0">
+      <w:start w:val="1"/>
+      <w:numFmt w:val="bullet"/>
+      <w:lvlText w:val=""/>
+      <w:lvlJc w:val="left"/>
+      <w:pPr>
+        <w:tabs>
+          <w:tab w:val="num" w:pos="720"/>
+        </w:tabs>
+        <w:ind w:left="720" w:hanging="360"/>
+      </w:pPr>
+      <w:rPr>
+        <w:rFonts w:ascii="Symbol" w:hAnsi="Symbol" w:hint="default"/>
+        <w:sz w:val="20"/>
+      </w:rPr>
+    </w:lvl>
+    <w:lvl w:ilvl="1" w:tentative="1">
+      <w:start w:val="1"/>
+      <w:numFmt w:val="bullet"/>
+      <w:lvlText w:val="o"/>
+      <w:lvlJc w:val="left"/>
+      <w:pPr>
+        <w:tabs>
+          <w:tab w:val="num" w:pos="1440"/>
+        </w:tabs>
+        <w:ind w:left="1440" w:hanging="360"/>
+      </w:pPr>
+      <w:rPr>
+        <w:rFonts w:ascii="Courier New" w:hAnsi="Courier New" w:hint="default"/>
+        <w:sz w:val="20"/>
+      </w:rPr>
+    </w:lvl>
+    <w:lvl w:ilvl="2" w:tentative="1">
+      <w:start w:val="1"/>
+      <w:numFmt w:val="bullet"/>
+      <w:lvlText w:val=""/>
+      <w:lvlJc w:val="left"/>
+      <w:pPr>
+        <w:tabs>
+          <w:tab w:val="num" w:pos="2160"/>
+        </w:tabs>
+        <w:ind w:left="2160" w:hanging="360"/>
+      </w:pPr>
+      <w:rPr>
+        <w:rFonts w:ascii="Wingdings" w:hAnsi="Wingdings" w:hint="default"/>
+        <w:sz w:val="20"/>
+      </w:rPr>
+    </w:lvl>
+    <w:lvl w:ilvl="3" w:tentative="1">
+      <w:start w:val="1"/>
+      <w:numFmt w:val="bullet"/>
+      <w:lvlText w:val=""/>
+      <w:lvlJc w:val="left"/>
+      <w:pPr>
+        <w:tabs>
+          <w:tab w:val="num" w:pos="2880"/>
+        </w:tabs>
+        <w:ind w:left="2880" w:hanging="360"/>
+      </w:pPr>
+      <w:rPr>
+        <w:rFonts w:ascii="Wingdings" w:hAnsi="Wingdings" w:hint="default"/>
+        <w:sz w:val="20"/>
+      </w:rPr>
+    </w:lvl>
+    <w:lvl w:ilvl="4" w:tentative="1">
+      <w:start w:val="1"/>
+      <w:numFmt w:val="bullet"/>
+      <w:lvlText w:val=""/>
+      <w:lvlJc w:val="left"/>
+      <w:pPr>
+        <w:tabs>
+          <w:tab w:val="num" w:pos="3600"/>
+        </w:tabs>
+        <w:ind w:left="3600" w:hanging="360"/>
+      </w:pPr>
+      <w:rPr>
+        <w:rFonts w:ascii="Wingdings" w:hAnsi="Wingdings" w:hint="default"/>
+        <w:sz w:val="20"/>
+      </w:rPr>
+    </w:lvl>
+    <w:lvl w:ilvl="5" w:tentative="1">
+      <w:start w:val="1"/>
+      <w:numFmt w:val="bullet"/>
+      <w:lvlText w:val=""/>
+      <w:lvlJc w:val="left"/>
+      <w:pPr>
+        <w:tabs>
+          <w:tab w:val="num" w:pos="4320"/>
+        </w:tabs>
+        <w:ind w:left="4320" w:hanging="360"/>
+      </w:pPr>
+      <w:rPr>
+        <w:rFonts w:ascii="Wingdings" w:hAnsi="Wingdings" w:hint="default"/>
+        <w:sz w:val="20"/>
+      </w:rPr>
+    </w:lvl>
+    <w:lvl w:ilvl="6" w:tentative="1">
+      <w:start w:val="1"/>
+      <w:numFmt w:val="bullet"/>
+      <w:lvlText w:val=""/>
+      <w:lvlJc w:val="left"/>
+      <w:pPr>
+        <w:tabs>
+          <w:tab w:val="num" w:pos="5040"/>
+        </w:tabs>
+        <w:ind w:left="5040" w:hanging="360"/>
+      </w:pPr>
+      <w:rPr>
+        <w:rFonts w:ascii="Wingdings" w:hAnsi="Wingdings" w:hint="default"/>
+        <w:sz w:val="20"/>
+      </w:rPr>
+    </w:lvl>
+    <w:lvl w:ilvl="7" w:tentative="1">
+      <w:start w:val="1"/>
+      <w:numFmt w:val="bullet"/>
+      <w:lvlText w:val=""/>
+      <w:lvlJc w:val="left"/>
+      <w:pPr>
+        <w:tabs>
+          <w:tab w:val="num" w:pos="5760"/>
+        </w:tabs>
+        <w:ind w:left="5760" w:hanging="360"/>
+      </w:pPr>
+      <w:rPr>
+        <w:rFonts w:ascii="Wingdings" w:hAnsi="Wingdings" w:hint="default"/>
+        <w:sz w:val="20"/>
+      </w:rPr>
+    </w:lvl>
+    <w:lvl w:ilvl="8" w:tentative="1">
+      <w:start w:val="1"/>
+      <w:numFmt w:val="bullet"/>
+      <w:lvlText w:val=""/>
+      <w:lvlJc w:val="left"/>
+      <w:pPr>
+        <w:tabs>
+          <w:tab w:val="num" w:pos="6480"/>
+        </w:tabs>
+        <w:ind w:left="6480" w:hanging="360"/>
+      </w:pPr>
+      <w:rPr>
+        <w:rFonts w:ascii="Wingdings" w:hAnsi="Wingdings" w:hint="default"/>
+        <w:sz w:val="20"/>
+      </w:rPr>
+    </w:lvl>
+  </w:abstractNum>
+  <w:abstractNum w:abstractNumId="1" w15:restartNumberingAfterBreak="0">
+    <w:nsid w:val="3C1701CD"/>
+    <w:multiLevelType w:val="multilevel"/>
+    <w:tmpl w:val="69568DA6"/>
+    <w:lvl w:ilvl="0">
+      <w:start w:val="1"/>
+      <w:numFmt w:val="decimal"/>
+      <w:lvlText w:val="%1."/>
+      <w:lvlJc w:val="left"/>
+      <w:pPr>
+        <w:tabs>
+          <w:tab w:val="num" w:pos="720"/>
+        </w:tabs>
+        <w:ind w:left="720" w:hanging="360"/>
+      </w:pPr>
+    </w:lvl>
+    <w:lvl w:ilvl="1" w:tentative="1">
+      <w:start w:val="1"/>
+      <w:numFmt w:val="decimal"/>
+      <w:lvlText w:val="%2."/>
+      <w:lvlJc w:val="left"/>
+      <w:pPr>
+        <w:tabs>
+          <w:tab w:val="num" w:pos="1440"/>
+        </w:tabs>
+        <w:ind w:left="1440" w:hanging="360"/>
+      </w:pPr>
+    </w:lvl>
+    <w:lvl w:ilvl="2" w:tentative="1">
+      <w:start w:val="1"/>
+      <w:numFmt w:val="decimal"/>
+      <w:lvlText w:val="%3."/>
+      <w:lvlJc w:val="left"/>
+      <w:pPr>
+        <w:tabs>
+          <w:tab w:val="num" w:pos="2160"/>
+        </w:tabs>
+        <w:ind w:left="2160" w:hanging="360"/>
+      </w:pPr>
+    </w:lvl>
+    <w:lvl w:ilvl="3" w:tentative="1">
+      <w:start w:val="1"/>
+      <w:numFmt w:val="decimal"/>
+      <w:lvlText w:val="%4."/>
+      <w:lvlJc w:val="left"/>
+      <w:pPr>
+        <w:tabs>
+          <w:tab w:val="num" w:pos="2880"/>
+        </w:tabs>
+        <w:ind w:left="2880" w:hanging="360"/>
+      </w:pPr>
+    </w:lvl>
+    <w:lvl w:ilvl="4" w:tentative="1">
+      <w:start w:val="1"/>
+      <w:numFmt w:val="decimal"/>
+      <w:lvlText w:val="%5."/>
+      <w:lvlJc w:val="left"/>
+      <w:pPr>
+        <w:tabs>
+          <w:tab w:val="num" w:pos="3600"/>
+        </w:tabs>
+        <w:ind w:left="3600" w:hanging="360"/>
+      </w:pPr>
+    </w:lvl>
+    <w:lvl w:ilvl="5" w:tentative="1">
+      <w:start w:val="1"/>
+      <w:numFmt w:val="decimal"/>
+      <w:lvlText w:val="%6."/>
+      <w:lvlJc w:val="left"/>
+      <w:pPr>
+        <w:tabs>
+          <w:tab w:val="num" w:pos="4320"/>
+        </w:tabs>
+        <w:ind w:left="4320" w:hanging="360"/>
+      </w:pPr>
+    </w:lvl>
+    <w:lvl w:ilvl="6" w:tentative="1">
+      <w:start w:val="1"/>
+      <w:numFmt w:val="decimal"/>
+      <w:lvlText w:val="%7."/>
+      <w:lvlJc w:val="left"/>
+      <w:pPr>
+        <w:tabs>
+          <w:tab w:val="num" w:pos="5040"/>
+        </w:tabs>
+        <w:ind w:left="5040" w:hanging="360"/>
+      </w:pPr>
+    </w:lvl>
+    <w:lvl w:ilvl="7" w:tentative="1">
+      <w:start w:val="1"/>
+      <w:numFmt w:val="decimal"/>
+      <w:lvlText w:val="%8."/>
+      <w:lvlJc w:val="left"/>
+      <w:pPr>
+        <w:tabs>
+          <w:tab w:val="num" w:pos="5760"/>
+        </w:tabs>
+        <w:ind w:left="5760" w:hanging="360"/>
+      </w:pPr>
+    </w:lvl>
+    <w:lvl w:ilvl="8" w:tentative="1">
+      <w:start w:val="1"/>
+      <w:numFmt w:val="decimal"/>
+      <w:lvlText w:val="%9."/>
+      <w:lvlJc w:val="left"/>
+      <w:pPr>
+        <w:tabs>
+          <w:tab w:val="num" w:pos="6480"/>
+        </w:tabs>
+        <w:ind w:left="6480" w:hanging="360"/>
+      </w:pPr>
+    </w:lvl>
+  </w:abstractNum>
+  <w:abstractNum w:abstractNumId="2" w15:restartNumberingAfterBreak="0">
+    <w:nsid w:val="47A07B10"/>
+    <w:multiLevelType w:val="multilevel"/>
+    <w:tmpl w:val="B7D4C14E"/>
+    <w:lvl w:ilvl="0">
+      <w:start w:val="1"/>
+      <w:numFmt w:val="bullet"/>
+      <w:lvlText w:val=""/>
+      <w:lvlJc w:val="left"/>
+      <w:pPr>
+        <w:tabs>
+          <w:tab w:val="num" w:pos="720"/>
+        </w:tabs>
+        <w:ind w:left="720" w:hanging="360"/>
+      </w:pPr>
+      <w:rPr>
+        <w:rFonts w:ascii="Symbol" w:hAnsi="Symbol" w:hint="default"/>
+        <w:sz w:val="20"/>
+      </w:rPr>
+    </w:lvl>
+    <w:lvl w:ilvl="1" w:tentative="1">
+      <w:start w:val="1"/>
+      <w:numFmt w:val="bullet"/>
+      <w:lvlText w:val="o"/>
+      <w:lvlJc w:val="left"/>
+      <w:pPr>
+        <w:tabs>
+          <w:tab w:val="num" w:pos="1440"/>
+        </w:tabs>
+        <w:ind w:left="1440" w:hanging="360"/>
+      </w:pPr>
+      <w:rPr>
+        <w:rFonts w:ascii="Courier New" w:hAnsi="Courier New" w:hint="default"/>
+        <w:sz w:val="20"/>
+      </w:rPr>
+    </w:lvl>
+    <w:lvl w:ilvl="2" w:tentative="1">
+      <w:start w:val="1"/>
+      <w:numFmt w:val="bullet"/>
+      <w:lvlText w:val=""/>
+      <w:lvlJc w:val="left"/>
+      <w:pPr>
+        <w:tabs>
+          <w:tab w:val="num" w:pos="2160"/>
+        </w:tabs>
+        <w:ind w:left="2160" w:hanging="360"/>
+      </w:pPr>
+      <w:rPr>
+        <w:rFonts w:ascii="Wingdings" w:hAnsi="Wingdings" w:hint="default"/>
+        <w:sz w:val="20"/>
+      </w:rPr>
+    </w:lvl>
+    <w:lvl w:ilvl="3" w:tentative="1">
+      <w:start w:val="1"/>
+      <w:numFmt w:val="bullet"/>
+      <w:lvlText w:val=""/>
+      <w:lvlJc w:val="left"/>
+      <w:pPr>
+        <w:tabs>
+          <w:tab w:val="num" w:pos="2880"/>
+        </w:tabs>
+        <w:ind w:left="2880" w:hanging="360"/>
+      </w:pPr>
+      <w:rPr>
+        <w:rFonts w:ascii="Wingdings" w:hAnsi="Wingdings" w:hint="default"/>
+        <w:sz w:val="20"/>
+      </w:rPr>
+    </w:lvl>
+    <w:lvl w:ilvl="4" w:tentative="1">
+      <w:start w:val="1"/>
+      <w:numFmt w:val="bullet"/>
+      <w:lvlText w:val=""/>
+      <w:lvlJc w:val="left"/>
+      <w:pPr>
+        <w:tabs>
+          <w:tab w:val="num" w:pos="3600"/>
+        </w:tabs>
+        <w:ind w:left="3600" w:hanging="360"/>
+      </w:pPr>
+      <w:rPr>
+        <w:rFonts w:ascii="Wingdings" w:hAnsi="Wingdings" w:hint="default"/>
+        <w:sz w:val="20"/>
+      </w:rPr>
+    </w:lvl>
+    <w:lvl w:ilvl="5" w:tentative="1">
+      <w:start w:val="1"/>
+      <w:numFmt w:val="bullet"/>
+      <w:lvlText w:val=""/>
+      <w:lvlJc w:val="left"/>
+      <w:pPr>
+        <w:tabs>
+          <w:tab w:val="num" w:pos="4320"/>
+        </w:tabs>
+        <w:ind w:left="4320" w:hanging="360"/>
+      </w:pPr>
+      <w:rPr>
+        <w:rFonts w:ascii="Wingdings" w:hAnsi="Wingdings" w:hint="default"/>
+        <w:sz w:val="20"/>
+      </w:rPr>
+    </w:lvl>
+    <w:lvl w:ilvl="6" w:tentative="1">
+      <w:start w:val="1"/>
+      <w:numFmt w:val="bullet"/>
+      <w:lvlText w:val=""/>
+      <w:lvlJc w:val="left"/>
+      <w:pPr>
+        <w:tabs>
+          <w:tab w:val="num" w:pos="5040"/>
+        </w:tabs>
+        <w:ind w:left="5040" w:hanging="360"/>
+      </w:pPr>
+      <w:rPr>
+        <w:rFonts w:ascii="Wingdings" w:hAnsi="Wingdings" w:hint="default"/>
+        <w:sz w:val="20"/>
+      </w:rPr>
+    </w:lvl>
+    <w:lvl w:ilvl="7" w:tentative="1">
+      <w:start w:val="1"/>
+      <w:numFmt w:val="bullet"/>
+      <w:lvlText w:val=""/>
+      <w:lvlJc w:val="left"/>
+      <w:pPr>
+        <w:tabs>
+          <w:tab w:val="num" w:pos="5760"/>
+        </w:tabs>
+        <w:ind w:left="5760" w:hanging="360"/>
+      </w:pPr>
+      <w:rPr>
+        <w:rFonts w:ascii="Wingdings" w:hAnsi="Wingdings" w:hint="default"/>
+        <w:sz w:val="20"/>
+      </w:rPr>
+    </w:lvl>
+    <w:lvl w:ilvl="8" w:tentative="1">
+      <w:start w:val="1"/>
+      <w:numFmt w:val="bullet"/>
+      <w:lvlText w:val=""/>
+      <w:lvlJc w:val="left"/>
+      <w:pPr>
+        <w:tabs>
+          <w:tab w:val="num" w:pos="6480"/>
+        </w:tabs>
+        <w:ind w:left="6480" w:hanging="360"/>
+      </w:pPr>
+      <w:rPr>
+        <w:rFonts w:ascii="Wingdings" w:hAnsi="Wingdings" w:hint="default"/>
+        <w:sz w:val="20"/>
+      </w:rPr>
+    </w:lvl>
+  </w:abstractNum>
+  <w:abstractNum w:abstractNumId="3" w15:restartNumberingAfterBreak="0">
+    <w:nsid w:val="58C11D43"/>
+    <w:multiLevelType w:val="multilevel"/>
+    <w:tmpl w:val="B08A125A"/>
+    <w:lvl w:ilvl="0">
+      <w:start w:val="1"/>
+      <w:numFmt w:val="bullet"/>
+      <w:lvlText w:val=""/>
+      <w:lvlJc w:val="left"/>
+      <w:pPr>
+        <w:tabs>
+          <w:tab w:val="num" w:pos="720"/>
+        </w:tabs>
+        <w:ind w:left="720" w:hanging="360"/>
+      </w:pPr>
+      <w:rPr>
+        <w:rFonts w:ascii="Symbol" w:hAnsi="Symbol" w:hint="default"/>
+        <w:sz w:val="20"/>
+      </w:rPr>
+    </w:lvl>
+    <w:lvl w:ilvl="1" w:tentative="1">
+      <w:start w:val="1"/>
+      <w:numFmt w:val="bullet"/>
+      <w:lvlText w:val="o"/>
+      <w:lvlJc w:val="left"/>
+      <w:pPr>
+        <w:tabs>
+          <w:tab w:val="num" w:pos="1440"/>
+        </w:tabs>
+        <w:ind w:left="1440" w:hanging="360"/>
+      </w:pPr>
+      <w:rPr>
+        <w:rFonts w:ascii="Courier New" w:hAnsi="Courier New" w:hint="default"/>
+        <w:sz w:val="20"/>
+      </w:rPr>
+    </w:lvl>
+    <w:lvl w:ilvl="2" w:tentative="1">
+      <w:start w:val="1"/>
+      <w:numFmt w:val="bullet"/>
+      <w:lvlText w:val=""/>
+      <w:lvlJc w:val="left"/>
+      <w:pPr>
+        <w:tabs>
+          <w:tab w:val="num" w:pos="2160"/>
+        </w:tabs>
+        <w:ind w:left="2160" w:hanging="360"/>
+      </w:pPr>
+      <w:rPr>
+        <w:rFonts w:ascii="Wingdings" w:hAnsi="Wingdings" w:hint="default"/>
+        <w:sz w:val="20"/>
+      </w:rPr>
+    </w:lvl>
+    <w:lvl w:ilvl="3" w:tentative="1">
+      <w:start w:val="1"/>
+      <w:numFmt w:val="bullet"/>
+      <w:lvlText w:val=""/>
+      <w:lvlJc w:val="left"/>
+      <w:pPr>
+        <w:tabs>
+          <w:tab w:val="num" w:pos="2880"/>
+        </w:tabs>
+        <w:ind w:left="2880" w:hanging="360"/>
+      </w:pPr>
+      <w:rPr>
+        <w:rFonts w:ascii="Wingdings" w:hAnsi="Wingdings" w:hint="default"/>
+        <w:sz w:val="20"/>
+      </w:rPr>
+    </w:lvl>
+    <w:lvl w:ilvl="4" w:tentative="1">
+      <w:start w:val="1"/>
+      <w:numFmt w:val="bullet"/>
+      <w:lvlText w:val=""/>
+      <w:lvlJc w:val="left"/>
+      <w:pPr>
+        <w:tabs>
+          <w:tab w:val="num" w:pos="3600"/>
+        </w:tabs>
+        <w:ind w:left="3600" w:hanging="360"/>
+      </w:pPr>
+      <w:rPr>
+        <w:rFonts w:ascii="Wingdings" w:hAnsi="Wingdings" w:hint="default"/>
+        <w:sz w:val="20"/>
+      </w:rPr>
+    </w:lvl>
+    <w:lvl w:ilvl="5" w:tentative="1">
+      <w:start w:val="1"/>
+      <w:numFmt w:val="bullet"/>
+      <w:lvlText w:val=""/>
+      <w:lvlJc w:val="left"/>
+      <w:pPr>
+        <w:tabs>
+          <w:tab w:val="num" w:pos="4320"/>
+        </w:tabs>
+        <w:ind w:left="4320" w:hanging="360"/>
+      </w:pPr>
+      <w:rPr>
+        <w:rFonts w:ascii="Wingdings" w:hAnsi="Wingdings" w:hint="default"/>
+        <w:sz w:val="20"/>
+      </w:rPr>
+    </w:lvl>
+    <w:lvl w:ilvl="6" w:tentative="1">
+      <w:start w:val="1"/>
+      <w:numFmt w:val="bullet"/>
+      <w:lvlText w:val=""/>
+      <w:lvlJc w:val="left"/>
+      <w:pPr>
+        <w:tabs>
+          <w:tab w:val="num" w:pos="5040"/>
+        </w:tabs>
+        <w:ind w:left="5040" w:hanging="360"/>
+      </w:pPr>
+      <w:rPr>
+        <w:rFonts w:ascii="Wingdings" w:hAnsi="Wingdings" w:hint="default"/>
+        <w:sz w:val="20"/>
+      </w:rPr>
+    </w:lvl>
+    <w:lvl w:ilvl="7" w:tentative="1">
+      <w:start w:val="1"/>
+      <w:numFmt w:val="bullet"/>
+      <w:lvlText w:val=""/>
+      <w:lvlJc w:val="left"/>
+      <w:pPr>
+        <w:tabs>
+          <w:tab w:val="num" w:pos="5760"/>
+        </w:tabs>
+        <w:ind w:left="5760" w:hanging="360"/>
+      </w:pPr>
+      <w:rPr>
+        <w:rFonts w:ascii="Wingdings" w:hAnsi="Wingdings" w:hint="default"/>
+        <w:sz w:val="20"/>
+      </w:rPr>
+    </w:lvl>
+    <w:lvl w:ilvl="8" w:tentative="1">
+      <w:start w:val="1"/>
+      <w:numFmt w:val="bullet"/>
+      <w:lvlText w:val=""/>
+      <w:lvlJc w:val="left"/>
+      <w:pPr>
+        <w:tabs>
+          <w:tab w:val="num" w:pos="6480"/>
+        </w:tabs>
+        <w:ind w:left="6480" w:hanging="360"/>
+      </w:pPr>
+      <w:rPr>
+        <w:rFonts w:ascii="Wingdings" w:hAnsi="Wingdings" w:hint="default"/>
+        <w:sz w:val="20"/>
+      </w:rPr>
+    </w:lvl>
+  </w:abstractNum>
+  <w:abstractNum w:abstractNumId="4" w15:restartNumberingAfterBreak="0">
+    <w:nsid w:val="698154CE"/>
+    <w:multiLevelType w:val="multilevel"/>
+    <w:tmpl w:val="46606184"/>
+    <w:lvl w:ilvl="0">
+      <w:start w:val="1"/>
+      <w:numFmt w:val="decimal"/>
+      <w:lvlText w:val="%1."/>
+      <w:lvlJc w:val="left"/>
+      <w:pPr>
+        <w:tabs>
+          <w:tab w:val="num" w:pos="720"/>
+        </w:tabs>
+        <w:ind w:left="720" w:hanging="360"/>
+      </w:pPr>
+    </w:lvl>
+    <w:lvl w:ilvl="1" w:tentative="1">
+      <w:start w:val="1"/>
+      <w:numFmt w:val="decimal"/>
+      <w:lvlText w:val="%2."/>
+      <w:lvlJc w:val="left"/>
+      <w:pPr>
+        <w:tabs>
+          <w:tab w:val="num" w:pos="1440"/>
+        </w:tabs>
+        <w:ind w:left="1440" w:hanging="360"/>
+      </w:pPr>
+    </w:lvl>
+    <w:lvl w:ilvl="2" w:tentative="1">
+      <w:start w:val="1"/>
+      <w:numFmt w:val="decimal"/>
+      <w:lvlText w:val="%3."/>
+      <w:lvlJc w:val="left"/>
+      <w:pPr>
+        <w:tabs>
+          <w:tab w:val="num" w:pos="2160"/>
+        </w:tabs>
+        <w:ind w:left="2160" w:hanging="360"/>
+      </w:pPr>
+    </w:lvl>
+    <w:lvl w:ilvl="3" w:tentative="1">
+      <w:start w:val="1"/>
+      <w:numFmt w:val="decimal"/>
+      <w:lvlText w:val="%4."/>
+      <w:lvlJc w:val="left"/>
+      <w:pPr>
+        <w:tabs>
+          <w:tab w:val="num" w:pos="2880"/>
+        </w:tabs>
+        <w:ind w:left="2880" w:hanging="360"/>
+      </w:pPr>
+    </w:lvl>
+    <w:lvl w:ilvl="4" w:tentative="1">
+      <w:start w:val="1"/>
+      <w:numFmt w:val="decimal"/>
+      <w:lvlText w:val="%5."/>
+      <w:lvlJc w:val="left"/>
+      <w:pPr>
+        <w:tabs>
+          <w:tab w:val="num" w:pos="3600"/>
+        </w:tabs>
+        <w:ind w:left="3600" w:hanging="360"/>
+      </w:pPr>
+    </w:lvl>
+    <w:lvl w:ilvl="5" w:tentative="1">
+      <w:start w:val="1"/>
+      <w:numFmt w:val="decimal"/>
+      <w:lvlText w:val="%6."/>
+      <w:lvlJc w:val="left"/>
+      <w:pPr>
+        <w:tabs>
+          <w:tab w:val="num" w:pos="4320"/>
+        </w:tabs>
+        <w:ind w:left="4320" w:hanging="360"/>
+      </w:pPr>
+    </w:lvl>
+    <w:lvl w:ilvl="6" w:tentative="1">
+      <w:start w:val="1"/>
+      <w:numFmt w:val="decimal"/>
+      <w:lvlText w:val="%7."/>
+      <w:lvlJc w:val="left"/>
+      <w:pPr>
+        <w:tabs>
+          <w:tab w:val="num" w:pos="5040"/>
+        </w:tabs>
+        <w:ind w:left="5040" w:hanging="360"/>
+      </w:pPr>
+    </w:lvl>
+    <w:lvl w:ilvl="7" w:tentative="1">
+      <w:start w:val="1"/>
+      <w:numFmt w:val="decimal"/>
+      <w:lvlText w:val="%8."/>
+      <w:lvlJc w:val="left"/>
+      <w:pPr>
+        <w:tabs>
+          <w:tab w:val="num" w:pos="5760"/>
+        </w:tabs>
+        <w:ind w:left="5760" w:hanging="360"/>
+      </w:pPr>
+    </w:lvl>
+    <w:lvl w:ilvl="8" w:tentative="1">
+      <w:start w:val="1"/>
+      <w:numFmt w:val="decimal"/>
+      <w:lvlText w:val="%9."/>
+      <w:lvlJc w:val="left"/>
+      <w:pPr>
+        <w:tabs>
+          <w:tab w:val="num" w:pos="6480"/>
+        </w:tabs>
+        <w:ind w:left="6480" w:hanging="360"/>
+      </w:pPr>
+    </w:lvl>
+  </w:abstractNum>
+  <w:num w:numId="1">
+    <w:abstractNumId w:val="0"/>
+  </w:num>
+  <w:num w:numId="2">
+    <w:abstractNumId w:val="4"/>
+  </w:num>
+  <w:num w:numId="3">
+    <w:abstractNumId w:val="1"/>
+  </w:num>
+  <w:num w:numId="4">
+    <w:abstractNumId w:val="2"/>
+  </w:num>
+  <w:num w:numId="5">
+    <w:abstractNumId w:val="3"/>
+  </w:num>
+</w:numbering>
 </file>
 
 <file path=word/styles.xml><?xml version="1.0" encoding="utf-8"?>
@@ -464,6 +1909,26 @@
     <w:name w:val="Normal"/>
     <w:qFormat/>
   </w:style>
+  <w:style w:type="paragraph" w:styleId="Ttulo2">
+    <w:name w:val="heading 2"/>
+    <w:basedOn w:val="Normal"/>
+    <w:link w:val="Ttulo2Car"/>
+    <w:uiPriority w:val="9"/>
+    <w:qFormat/>
+    <w:rsid w:val="009D58C9"/>
+    <w:pPr>
+      <w:spacing w:before="100" w:beforeAutospacing="1" w:after="100" w:afterAutospacing="1" w:line="240" w:lineRule="auto"/>
+      <w:outlineLvl w:val="1"/>
+    </w:pPr>
+    <w:rPr>
+      <w:rFonts w:ascii="Times New Roman" w:eastAsia="Times New Roman" w:hAnsi="Times New Roman" w:cs="Times New Roman"/>
+      <w:b/>
+      <w:bCs/>
+      <w:sz w:val="36"/>
+      <w:szCs w:val="36"/>
+      <w:lang w:val="en-US"/>
+    </w:rPr>
+  </w:style>
   <w:style w:type="character" w:default="1" w:styleId="Fuentedeprrafopredeter">
     <w:name w:val="Default Paragraph Font"/>
     <w:uiPriority w:val="1"/>
@@ -527,6 +1992,21 @@
     <w:pPr>
       <w:spacing w:after="0" w:line="240" w:lineRule="auto"/>
     </w:pPr>
+  </w:style>
+  <w:style w:type="character" w:customStyle="1" w:styleId="Ttulo2Car">
+    <w:name w:val="Título 2 Car"/>
+    <w:basedOn w:val="Fuentedeprrafopredeter"/>
+    <w:link w:val="Ttulo2"/>
+    <w:uiPriority w:val="9"/>
+    <w:rsid w:val="009D58C9"/>
+    <w:rPr>
+      <w:rFonts w:ascii="Times New Roman" w:eastAsia="Times New Roman" w:hAnsi="Times New Roman" w:cs="Times New Roman"/>
+      <w:b/>
+      <w:bCs/>
+      <w:sz w:val="36"/>
+      <w:szCs w:val="36"/>
+      <w:lang w:val="en-US"/>
+    </w:rPr>
   </w:style>
 </w:styles>
 </file>

</xml_diff>